<commit_message>
merubah gambar di laporan
</commit_message>
<xml_diff>
--- a/Avenia_Rohmatun_32602200047_Laporan_Tugas_Besar_PBO.docx
+++ b/Avenia_Rohmatun_32602200047_Laporan_Tugas_Besar_PBO.docx
@@ -20423,15 +20423,11 @@
         <w:jc w:val="center"/>
       </w:pPr>
       <w:r>
-        <w:rPr>
-          <w:noProof/>
-          <w:lang w:val="en-US"/>
-        </w:rPr>
         <w:drawing>
-          <wp:inline distT="0" distB="0" distL="0" distR="0" wp14:anchorId="26E5645C" wp14:editId="7FDE492A">
-            <wp:extent cx="3695700" cy="1913271"/>
-            <wp:effectExtent l="0" t="0" r="0" b="0"/>
-            <wp:docPr id="813066782" name="Picture 1"/>
+          <wp:inline distT="0" distB="0" distL="0" distR="0" wp14:anchorId="3BC8EB37" wp14:editId="396DF680">
+            <wp:extent cx="3039745" cy="1561426"/>
+            <wp:effectExtent l="0" t="0" r="8255" b="1270"/>
+            <wp:docPr id="1428826254" name="Picture 1"/>
             <wp:cNvGraphicFramePr>
               <a:graphicFrameLocks xmlns:a="http://schemas.openxmlformats.org/drawingml/2006/main" noChangeAspect="1"/>
             </wp:cNvGraphicFramePr>
@@ -20439,7 +20435,7 @@
               <a:graphicData uri="http://schemas.openxmlformats.org/drawingml/2006/picture">
                 <pic:pic xmlns:pic="http://schemas.openxmlformats.org/drawingml/2006/picture">
                   <pic:nvPicPr>
-                    <pic:cNvPr id="813066782" name=""/>
+                    <pic:cNvPr id="1428826254" name=""/>
                     <pic:cNvPicPr/>
                   </pic:nvPicPr>
                   <pic:blipFill>
@@ -20451,7 +20447,7 @@
                   <pic:spPr>
                     <a:xfrm>
                       <a:off x="0" y="0"/>
-                      <a:ext cx="3705150" cy="1918163"/>
+                      <a:ext cx="3065084" cy="1574442"/>
                     </a:xfrm>
                     <a:prstGeom prst="rect">
                       <a:avLst/>

</xml_diff>